<commit_message>
add tools used in read me
</commit_message>
<xml_diff>
--- a/assets/Project Plan for Data Jobs Salary.docx
+++ b/assets/Project Plan for Data Jobs Salary.docx
@@ -9469,6 +9469,19 @@
         </w:rPr>
         <w:t xml:space="preserve"> is generally recommended for a more accurate reflection of typical salaries by job title. </w:t>
       </w:r>
+    </w:p>
+    <w:p>
+      <w:pPr>
+        <w:spacing w:before="100" w:beforeAutospacing="1" w:after="100" w:afterAutospacing="1"/>
+        <w:rPr>
+          <w:rFonts w:eastAsia="Times New Roman" w:cs="Times New Roman"/>
+          <w:kern w:val="0"/>
+          <w:sz w:val="22"/>
+          <w:szCs w:val="22"/>
+          <w:lang w:eastAsia="en-GB"/>
+          <w14:ligatures w14:val="none"/>
+        </w:rPr>
+      </w:pPr>
     </w:p>
     <w:p>
       <w:pPr>
@@ -11214,6 +11227,155 @@
     </w:lvl>
   </w:abstractNum>
   <w:abstractNum w:abstractNumId="15" w15:restartNumberingAfterBreak="0">
+    <w:nsid w:val="56A378A6"/>
+    <w:multiLevelType w:val="multilevel"/>
+    <w:tmpl w:val="9328EB14"/>
+    <w:lvl w:ilvl="0">
+      <w:start w:val="1"/>
+      <w:numFmt w:val="bullet"/>
+      <w:lvlText w:val=""/>
+      <w:lvlJc w:val="left"/>
+      <w:pPr>
+        <w:tabs>
+          <w:tab w:val="num" w:pos="720"/>
+        </w:tabs>
+        <w:ind w:left="720" w:hanging="360"/>
+      </w:pPr>
+      <w:rPr>
+        <w:rFonts w:ascii="Symbol" w:hAnsi="Symbol" w:hint="default"/>
+        <w:sz w:val="20"/>
+      </w:rPr>
+    </w:lvl>
+    <w:lvl w:ilvl="1" w:tentative="1">
+      <w:start w:val="1"/>
+      <w:numFmt w:val="bullet"/>
+      <w:lvlText w:val="o"/>
+      <w:lvlJc w:val="left"/>
+      <w:pPr>
+        <w:tabs>
+          <w:tab w:val="num" w:pos="1440"/>
+        </w:tabs>
+        <w:ind w:left="1440" w:hanging="360"/>
+      </w:pPr>
+      <w:rPr>
+        <w:rFonts w:ascii="Courier New" w:hAnsi="Courier New" w:hint="default"/>
+        <w:sz w:val="20"/>
+      </w:rPr>
+    </w:lvl>
+    <w:lvl w:ilvl="2" w:tentative="1">
+      <w:start w:val="1"/>
+      <w:numFmt w:val="bullet"/>
+      <w:lvlText w:val=""/>
+      <w:lvlJc w:val="left"/>
+      <w:pPr>
+        <w:tabs>
+          <w:tab w:val="num" w:pos="2160"/>
+        </w:tabs>
+        <w:ind w:left="2160" w:hanging="360"/>
+      </w:pPr>
+      <w:rPr>
+        <w:rFonts w:ascii="Wingdings" w:hAnsi="Wingdings" w:hint="default"/>
+        <w:sz w:val="20"/>
+      </w:rPr>
+    </w:lvl>
+    <w:lvl w:ilvl="3" w:tentative="1">
+      <w:start w:val="1"/>
+      <w:numFmt w:val="bullet"/>
+      <w:lvlText w:val=""/>
+      <w:lvlJc w:val="left"/>
+      <w:pPr>
+        <w:tabs>
+          <w:tab w:val="num" w:pos="2880"/>
+        </w:tabs>
+        <w:ind w:left="2880" w:hanging="360"/>
+      </w:pPr>
+      <w:rPr>
+        <w:rFonts w:ascii="Wingdings" w:hAnsi="Wingdings" w:hint="default"/>
+        <w:sz w:val="20"/>
+      </w:rPr>
+    </w:lvl>
+    <w:lvl w:ilvl="4" w:tentative="1">
+      <w:start w:val="1"/>
+      <w:numFmt w:val="bullet"/>
+      <w:lvlText w:val=""/>
+      <w:lvlJc w:val="left"/>
+      <w:pPr>
+        <w:tabs>
+          <w:tab w:val="num" w:pos="3600"/>
+        </w:tabs>
+        <w:ind w:left="3600" w:hanging="360"/>
+      </w:pPr>
+      <w:rPr>
+        <w:rFonts w:ascii="Wingdings" w:hAnsi="Wingdings" w:hint="default"/>
+        <w:sz w:val="20"/>
+      </w:rPr>
+    </w:lvl>
+    <w:lvl w:ilvl="5" w:tentative="1">
+      <w:start w:val="1"/>
+      <w:numFmt w:val="bullet"/>
+      <w:lvlText w:val=""/>
+      <w:lvlJc w:val="left"/>
+      <w:pPr>
+        <w:tabs>
+          <w:tab w:val="num" w:pos="4320"/>
+        </w:tabs>
+        <w:ind w:left="4320" w:hanging="360"/>
+      </w:pPr>
+      <w:rPr>
+        <w:rFonts w:ascii="Wingdings" w:hAnsi="Wingdings" w:hint="default"/>
+        <w:sz w:val="20"/>
+      </w:rPr>
+    </w:lvl>
+    <w:lvl w:ilvl="6" w:tentative="1">
+      <w:start w:val="1"/>
+      <w:numFmt w:val="bullet"/>
+      <w:lvlText w:val=""/>
+      <w:lvlJc w:val="left"/>
+      <w:pPr>
+        <w:tabs>
+          <w:tab w:val="num" w:pos="5040"/>
+        </w:tabs>
+        <w:ind w:left="5040" w:hanging="360"/>
+      </w:pPr>
+      <w:rPr>
+        <w:rFonts w:ascii="Wingdings" w:hAnsi="Wingdings" w:hint="default"/>
+        <w:sz w:val="20"/>
+      </w:rPr>
+    </w:lvl>
+    <w:lvl w:ilvl="7" w:tentative="1">
+      <w:start w:val="1"/>
+      <w:numFmt w:val="bullet"/>
+      <w:lvlText w:val=""/>
+      <w:lvlJc w:val="left"/>
+      <w:pPr>
+        <w:tabs>
+          <w:tab w:val="num" w:pos="5760"/>
+        </w:tabs>
+        <w:ind w:left="5760" w:hanging="360"/>
+      </w:pPr>
+      <w:rPr>
+        <w:rFonts w:ascii="Wingdings" w:hAnsi="Wingdings" w:hint="default"/>
+        <w:sz w:val="20"/>
+      </w:rPr>
+    </w:lvl>
+    <w:lvl w:ilvl="8" w:tentative="1">
+      <w:start w:val="1"/>
+      <w:numFmt w:val="bullet"/>
+      <w:lvlText w:val=""/>
+      <w:lvlJc w:val="left"/>
+      <w:pPr>
+        <w:tabs>
+          <w:tab w:val="num" w:pos="6480"/>
+        </w:tabs>
+        <w:ind w:left="6480" w:hanging="360"/>
+      </w:pPr>
+      <w:rPr>
+        <w:rFonts w:ascii="Wingdings" w:hAnsi="Wingdings" w:hint="default"/>
+        <w:sz w:val="20"/>
+      </w:rPr>
+    </w:lvl>
+  </w:abstractNum>
+  <w:abstractNum w:abstractNumId="16" w15:restartNumberingAfterBreak="0">
     <w:nsid w:val="69EF458C"/>
     <w:multiLevelType w:val="hybridMultilevel"/>
     <w:tmpl w:val="444C759E"/>
@@ -11302,7 +11464,7 @@
       </w:pPr>
     </w:lvl>
   </w:abstractNum>
-  <w:abstractNum w:abstractNumId="16" w15:restartNumberingAfterBreak="0">
+  <w:abstractNum w:abstractNumId="17" w15:restartNumberingAfterBreak="0">
     <w:nsid w:val="6F5B3E69"/>
     <w:multiLevelType w:val="hybridMultilevel"/>
     <w:tmpl w:val="9C9CBE68"/>
@@ -11415,7 +11577,7 @@
       </w:rPr>
     </w:lvl>
   </w:abstractNum>
-  <w:abstractNum w:abstractNumId="17" w15:restartNumberingAfterBreak="0">
+  <w:abstractNum w:abstractNumId="18" w15:restartNumberingAfterBreak="0">
     <w:nsid w:val="710C2725"/>
     <w:multiLevelType w:val="hybridMultilevel"/>
     <w:tmpl w:val="565EDE38"/>
@@ -11528,7 +11690,7 @@
       </w:rPr>
     </w:lvl>
   </w:abstractNum>
-  <w:abstractNum w:abstractNumId="18" w15:restartNumberingAfterBreak="0">
+  <w:abstractNum w:abstractNumId="19" w15:restartNumberingAfterBreak="0">
     <w:nsid w:val="7AF67B9D"/>
     <w:multiLevelType w:val="multilevel"/>
     <w:tmpl w:val="18CEFD94"/>
@@ -11681,7 +11843,7 @@
     <w:abstractNumId w:val="7"/>
   </w:num>
   <w:num w:numId="2" w16cid:durableId="277371483">
-    <w:abstractNumId w:val="15"/>
+    <w:abstractNumId w:val="16"/>
   </w:num>
   <w:num w:numId="3" w16cid:durableId="1813519562">
     <w:abstractNumId w:val="8"/>
@@ -11690,7 +11852,7 @@
     <w:abstractNumId w:val="11"/>
   </w:num>
   <w:num w:numId="5" w16cid:durableId="409738117">
-    <w:abstractNumId w:val="17"/>
+    <w:abstractNumId w:val="18"/>
   </w:num>
   <w:num w:numId="6" w16cid:durableId="1754205354">
     <w:abstractNumId w:val="2"/>
@@ -11708,7 +11870,7 @@
     <w:abstractNumId w:val="6"/>
   </w:num>
   <w:num w:numId="11" w16cid:durableId="789863045">
-    <w:abstractNumId w:val="16"/>
+    <w:abstractNumId w:val="17"/>
   </w:num>
   <w:num w:numId="12" w16cid:durableId="1355376657">
     <w:abstractNumId w:val="14"/>
@@ -11732,7 +11894,10 @@
     <w:abstractNumId w:val="4"/>
   </w:num>
   <w:num w:numId="19" w16cid:durableId="1468545108">
-    <w:abstractNumId w:val="18"/>
+    <w:abstractNumId w:val="19"/>
+  </w:num>
+  <w:num w:numId="20" w16cid:durableId="165172639">
+    <w:abstractNumId w:val="15"/>
   </w:num>
 </w:numbering>
 </file>
@@ -12333,7 +12498,6 @@
   <w:style w:type="character" w:default="1" w:styleId="DefaultParagraphFont">
     <w:name w:val="Default Paragraph Font"/>
     <w:uiPriority w:val="1"/>
-    <w:semiHidden/>
     <w:unhideWhenUsed/>
   </w:style>
   <w:style w:type="table" w:default="1" w:styleId="TableNormal">

</xml_diff>